<commit_message>
update read me 1
</commit_message>
<xml_diff>
--- a/Read me.docx
+++ b/Read me.docx
@@ -1576,7 +1576,7 @@
                 <w:bCs/>
                 <w:noProof/>
               </w:rPr>
-              <w:t xml:space="preserve">Convert the data from coindesk API, binance API, and other market </w:t>
+              <w:t>Convert the data from coindes</w:t>
             </w:r>
             <w:r>
               <w:rPr>
@@ -1585,7 +1585,7 @@
                 <w:bCs/>
                 <w:noProof/>
               </w:rPr>
-              <w:t xml:space="preserve">API </w:t>
+              <w:t>k</w:t>
             </w:r>
             <w:r>
               <w:rPr>
@@ -1594,7 +1594,46 @@
                 <w:bCs/>
                 <w:noProof/>
               </w:rPr>
-              <w:t>and store into BITCOIN_ANALYZE table</w:t>
+              <w:t xml:space="preserve"> API, binance API, and other market </w:t>
+            </w:r>
+            <w:r>
+              <w:rPr>
+                <w:rStyle w:val="Hyperlink"/>
+                <w:b/>
+                <w:bCs/>
+                <w:noProof/>
+              </w:rPr>
+              <w:t xml:space="preserve">API </w:t>
+            </w:r>
+            <w:r>
+              <w:rPr>
+                <w:rStyle w:val="Hyperlink"/>
+                <w:b/>
+                <w:bCs/>
+                <w:noProof/>
+              </w:rPr>
+              <w:t>and store into BITCOIN_</w:t>
+            </w:r>
+            <w:r>
+              <w:t xml:space="preserve"> </w:t>
+            </w:r>
+            <w:r>
+              <w:rPr>
+                <w:rStyle w:val="Hyperlink"/>
+                <w:b/>
+                <w:bCs/>
+                <w:noProof/>
+              </w:rPr>
+              <w:t>EXCHANGE</w:t>
+            </w:r>
+            <w:r>
+              <w:rPr>
+                <w:rStyle w:val="Hyperlink"/>
+                <w:b/>
+                <w:bCs/>
+                <w:noProof/>
+              </w:rPr>
+              <w:t xml:space="preserve"> table</w:t>
             </w:r>
             <w:r>
               <w:rPr>
@@ -1680,7 +1719,25 @@
                 <w:bCs/>
                 <w:noProof/>
               </w:rPr>
-              <w:t>View bitcoin price data collected in CAB database</w:t>
+              <w:t xml:space="preserve">View bitcoin price data </w:t>
+            </w:r>
+            <w:r>
+              <w:rPr>
+                <w:rStyle w:val="Hyperlink"/>
+                <w:b/>
+                <w:bCs/>
+                <w:noProof/>
+              </w:rPr>
+              <w:t>crawled</w:t>
+            </w:r>
+            <w:r>
+              <w:rPr>
+                <w:rStyle w:val="Hyperlink"/>
+                <w:b/>
+                <w:bCs/>
+                <w:noProof/>
+              </w:rPr>
+              <w:t xml:space="preserve"> in CAB database</w:t>
             </w:r>
             <w:r>
               <w:rPr>
@@ -2601,16 +2658,11 @@
     </w:p>
     <w:p>
       <w:r>
-        <w:t xml:space="preserve">Data is collected and analyzed in real-time. Users can view analyzed data on a daily, weekly, or monthly basis, </w:t>
-      </w:r>
-      <w:proofErr w:type="gramStart"/>
-      <w:r>
-        <w:t>including</w:t>
+        <w:t>Data is collected and analyzed in real-time. Users can view analyzed data on a daily, weekly, or monthly basis, including</w:t>
       </w:r>
       <w:r>
         <w:t>:</w:t>
       </w:r>
-      <w:proofErr w:type="gramEnd"/>
       <w:r>
         <w:t xml:space="preserve"> opening price, closing price, highest price, lowest price, percentage change.</w:t>
       </w:r>
@@ -2983,25 +3035,12 @@
               <w:t xml:space="preserve">JDBC url: </w:t>
             </w:r>
             <w:r>
-              <w:t>jdbc:h</w:t>
-            </w:r>
-            <w:proofErr w:type="gramStart"/>
-            <w:r>
-              <w:t>2:mem</w:t>
-            </w:r>
-            <w:proofErr w:type="gramEnd"/>
-            <w:r>
-              <w:t>:analyzedb</w:t>
+              <w:t>jdbc:h2:mem:analyzedb</w:t>
             </w:r>
           </w:p>
           <w:p>
-            <w:proofErr w:type="gramStart"/>
-            <w:r>
-              <w:t>User name</w:t>
-            </w:r>
-            <w:proofErr w:type="gramEnd"/>
-            <w:r>
-              <w:t>: sa</w:t>
+            <w:r>
+              <w:t>User name: sa</w:t>
             </w:r>
           </w:p>
         </w:tc>
@@ -3045,15 +3084,7 @@
           </w:tcPr>
           <w:p>
             <w:r>
-              <w:t>bitcoin-</w:t>
-            </w:r>
-            <w:proofErr w:type="gramStart"/>
-            <w:r>
-              <w:t>price.postman</w:t>
-            </w:r>
-            <w:proofErr w:type="gramEnd"/>
-            <w:r>
-              <w:t>_collection.json</w:t>
+              <w:t>bitcoin-price.postman_collection.json</w:t>
             </w:r>
           </w:p>
         </w:tc>
@@ -3729,13 +3760,8 @@
           <w:numId w:val="6"/>
         </w:numPr>
       </w:pPr>
-      <w:proofErr w:type="gramStart"/>
-      <w:r>
-        <w:t>File</w:t>
-      </w:r>
-      <w:proofErr w:type="gramEnd"/>
-      <w:r>
-        <w:t xml:space="preserve"> excel destinations:</w:t>
+      <w:r>
+        <w:t>File excel destinations:</w:t>
       </w:r>
     </w:p>
     <w:p>
@@ -3856,13 +3882,8 @@
       <w:r>
         <w:t xml:space="preserve">Method </w:t>
       </w:r>
-      <w:proofErr w:type="gramStart"/>
-      <w:r>
-        <w:t>Get :</w:t>
-      </w:r>
-      <w:proofErr w:type="gramEnd"/>
-      <w:r>
-        <w:t xml:space="preserve"> </w:t>
+      <w:r>
+        <w:t xml:space="preserve">Get : </w:t>
       </w:r>
       <w:hyperlink r:id="rId18" w:history="1">
         <w:r>
@@ -3950,15 +3971,7 @@
     </w:p>
     <w:p>
       <w:r>
-        <w:t xml:space="preserve">Method </w:t>
-      </w:r>
-      <w:proofErr w:type="gramStart"/>
-      <w:r>
-        <w:t>Get :</w:t>
-      </w:r>
-      <w:proofErr w:type="gramEnd"/>
-      <w:r>
-        <w:t xml:space="preserve"> </w:t>
+        <w:t xml:space="preserve">Method Get : </w:t>
       </w:r>
       <w:hyperlink r:id="rId19" w:history="1">
         <w:r>
@@ -4145,7 +4158,24 @@
           <w:b/>
           <w:bCs/>
         </w:rPr>
-        <w:t>to BITCOIN_ANALYZE table</w:t>
+        <w:t>to BITCOIN_</w:t>
+      </w:r>
+      <w:r>
+        <w:t xml:space="preserve"> </w:t>
+      </w:r>
+      <w:r>
+        <w:rPr>
+          <w:b/>
+          <w:bCs/>
+        </w:rPr>
+        <w:t>EXCHANGE</w:t>
+      </w:r>
+      <w:r>
+        <w:rPr>
+          <w:b/>
+          <w:bCs/>
+        </w:rPr>
+        <w:t xml:space="preserve"> table</w:t>
       </w:r>
       <w:bookmarkEnd w:id="17"/>
     </w:p>
@@ -4221,7 +4251,21 @@
           <w:b/>
           <w:bCs/>
         </w:rPr>
-        <w:t>View bitcoin price data collected in CAB</w:t>
+        <w:t xml:space="preserve">View bitcoin price data </w:t>
+      </w:r>
+      <w:r>
+        <w:rPr>
+          <w:b/>
+          <w:bCs/>
+        </w:rPr>
+        <w:t>crawled</w:t>
+      </w:r>
+      <w:r>
+        <w:rPr>
+          <w:b/>
+          <w:bCs/>
+        </w:rPr>
+        <w:t xml:space="preserve"> in CAB</w:t>
       </w:r>
       <w:r>
         <w:rPr>
@@ -4246,15 +4290,7 @@
     </w:p>
     <w:p>
       <w:r>
-        <w:t xml:space="preserve">Method </w:t>
-      </w:r>
-      <w:proofErr w:type="gramStart"/>
-      <w:r>
-        <w:t>Get :</w:t>
-      </w:r>
-      <w:proofErr w:type="gramEnd"/>
-      <w:r>
-        <w:t xml:space="preserve"> </w:t>
+        <w:t xml:space="preserve">Method Get : </w:t>
       </w:r>
       <w:hyperlink r:id="rId20" w:history="1">
         <w:r>
@@ -4350,15 +4386,7 @@
     </w:p>
     <w:p>
       <w:r>
-        <w:t xml:space="preserve">Method </w:t>
-      </w:r>
-      <w:proofErr w:type="gramStart"/>
-      <w:r>
-        <w:t>Post :</w:t>
-      </w:r>
-      <w:proofErr w:type="gramEnd"/>
-      <w:r>
-        <w:t xml:space="preserve"> </w:t>
+        <w:t xml:space="preserve">Method Post : </w:t>
       </w:r>
       <w:hyperlink r:id="rId21" w:history="1">
         <w:r>
@@ -4917,15 +4945,7 @@
     </w:p>
     <w:p>
       <w:r>
-        <w:t xml:space="preserve">Method </w:t>
-      </w:r>
-      <w:proofErr w:type="gramStart"/>
-      <w:r>
-        <w:t>Post :</w:t>
-      </w:r>
-      <w:proofErr w:type="gramEnd"/>
-      <w:r>
-        <w:t xml:space="preserve"> </w:t>
+        <w:t xml:space="preserve">Method Post : </w:t>
       </w:r>
       <w:hyperlink r:id="rId22" w:history="1">
         <w:r>
@@ -5210,11 +5230,9 @@
             <w:r>
               <w:t>”</w:t>
             </w:r>
-            <w:proofErr w:type="gramStart"/>
             <w:r>
               <w:t>);</w:t>
             </w:r>
-            <w:proofErr w:type="gramEnd"/>
           </w:p>
           <w:p>
             <w:r>
@@ -5236,11 +5254,9 @@
             <w:r>
               <w:t>”</w:t>
             </w:r>
-            <w:proofErr w:type="gramStart"/>
             <w:r>
               <w:t>);</w:t>
             </w:r>
-            <w:proofErr w:type="gramEnd"/>
           </w:p>
           <w:p/>
           <w:p>
@@ -5252,13 +5268,8 @@
               <w:t>var</w:t>
             </w:r>
             <w:r>
-              <w:t xml:space="preserve"> myReq = JSON.parse(pm.request.body.raw</w:t>
-            </w:r>
-            <w:proofErr w:type="gramStart"/>
-            <w:r>
-              <w:t>);</w:t>
-            </w:r>
-            <w:proofErr w:type="gramEnd"/>
+              <w:t xml:space="preserve"> myReq = JSON.parse(pm.request.body.raw);</w:t>
+            </w:r>
           </w:p>
           <w:p>
             <w:r>
@@ -5293,36 +5304,18 @@
               <w:t>let</w:t>
             </w:r>
             <w:r>
-              <w:t xml:space="preserve"> </w:t>
-            </w:r>
-            <w:proofErr w:type="gramStart"/>
-            <w:r>
-              <w:t>requestDate,requestTime</w:t>
-            </w:r>
-            <w:proofErr w:type="gramEnd"/>
-            <w:r>
-              <w:t>;</w:t>
+              <w:t xml:space="preserve"> requestDate,requestTime;</w:t>
             </w:r>
           </w:p>
           <w:p>
             <w:r>
-              <w:t>requestDate = myReq.</w:t>
-            </w:r>
-            <w:proofErr w:type="gramStart"/>
-            <w:r>
-              <w:t>requestDate;</w:t>
-            </w:r>
-            <w:proofErr w:type="gramEnd"/>
+              <w:t>requestDate = myReq.requestDate;</w:t>
+            </w:r>
           </w:p>
           <w:p>
             <w:r>
-              <w:t>requestTime= myReq.</w:t>
-            </w:r>
-            <w:proofErr w:type="gramStart"/>
-            <w:r>
-              <w:t>requestTime;</w:t>
-            </w:r>
-            <w:proofErr w:type="gramEnd"/>
+              <w:t>requestTime= myReq.requestTime;</w:t>
+            </w:r>
           </w:p>
           <w:p/>
           <w:p>
@@ -5342,27 +5335,17 @@
             <w:r>
               <w:t>OxLDVPTHLk5EHR5AE8O0rg==</w:t>
             </w:r>
-            <w:proofErr w:type="gramStart"/>
             <w:r>
               <w:t>”</w:t>
             </w:r>
             <w:r>
-              <w:t>;</w:t>
-            </w:r>
-            <w:proofErr w:type="gramEnd"/>
-            <w:r>
-              <w:t xml:space="preserve"> </w:t>
+              <w:t xml:space="preserve">; </w:t>
             </w:r>
           </w:p>
           <w:p>
             <w:r>
-              <w:t>aesEncrypt(aesSecretKey</w:t>
-            </w:r>
-            <w:proofErr w:type="gramStart"/>
-            <w:r>
-              <w:t>);</w:t>
-            </w:r>
-            <w:proofErr w:type="gramEnd"/>
+              <w:t>aesEncrypt(aesSecretKey);</w:t>
+            </w:r>
           </w:p>
           <w:p/>
           <w:p>
@@ -5389,15 +5372,7 @@
               <w:t>const</w:t>
             </w:r>
             <w:r>
-              <w:t xml:space="preserve"> method = </w:t>
-            </w:r>
-            <w:proofErr w:type="gramStart"/>
-            <w:r>
-              <w:t>pm.request</w:t>
-            </w:r>
-            <w:proofErr w:type="gramEnd"/>
-            <w:r>
-              <w:t>.method;</w:t>
+              <w:t xml:space="preserve"> method = pm.request.method;</w:t>
             </w:r>
           </w:p>
           <w:p>
@@ -5412,13 +5387,8 @@
               <w:t>const</w:t>
             </w:r>
             <w:r>
-              <w:t xml:space="preserve"> data = `${method}|${requestDate}|${requestTime}|${JSON.stringify(myReq</w:t>
-            </w:r>
-            <w:proofErr w:type="gramStart"/>
-            <w:r>
-              <w:t>)}`</w:t>
-            </w:r>
-            <w:proofErr w:type="gramEnd"/>
+              <w:t xml:space="preserve"> data = `${method}|${requestDate}|${requestTime}|${JSON.stringify(myReq)}`</w:t>
+            </w:r>
           </w:p>
           <w:p>
             <w:r>
@@ -5432,25 +5402,12 @@
               <w:t>const</w:t>
             </w:r>
             <w:r>
-              <w:t xml:space="preserve"> encryptedText = CryptoJS.AES.encrypt(data, aesSecretKey</w:t>
-            </w:r>
-            <w:proofErr w:type="gramStart"/>
-            <w:r>
-              <w:t>);</w:t>
-            </w:r>
-            <w:proofErr w:type="gramEnd"/>
+              <w:t xml:space="preserve"> encryptedText = CryptoJS.AES.encrypt(data, aesSecretKey);</w:t>
+            </w:r>
           </w:p>
           <w:p>
             <w:r>
-              <w:t xml:space="preserve">    </w:t>
-            </w:r>
-            <w:proofErr w:type="gramStart"/>
-            <w:r>
-              <w:t>pm.request.headers.add(</w:t>
-            </w:r>
-            <w:proofErr w:type="gramEnd"/>
-            <w:r>
-              <w:t>{</w:t>
+              <w:t>    pm.request.headers.add({</w:t>
             </w:r>
           </w:p>
           <w:p>
@@ -7552,7 +7509,6 @@
   <w:style w:type="character" w:default="1" w:styleId="DefaultParagraphFont">
     <w:name w:val="Default Paragraph Font"/>
     <w:uiPriority w:val="1"/>
-    <w:semiHidden/>
     <w:unhideWhenUsed/>
   </w:style>
   <w:style w:type="table" w:default="1" w:styleId="TableNormal">

</xml_diff>